<commit_message>
1/7 push, cleanup required
</commit_message>
<xml_diff>
--- a/Meve_Capstone_proposal.docx
+++ b/Meve_Capstone_proposal.docx
@@ -1,6 +1,6 @@
 
 <file path=word/document.xml><?xml version="1.0" encoding="utf-8"?>
-<w:document xmlns:wpc="http://schemas.microsoft.com/office/word/2010/wordprocessingCanvas" xmlns:cx="http://schemas.microsoft.com/office/drawing/2014/chartex" xmlns:cx1="http://schemas.microsoft.com/office/drawing/2015/9/8/chartex" xmlns:cx2="http://schemas.microsoft.com/office/drawing/2015/10/21/chartex" xmlns:cx3="http://schemas.microsoft.com/office/drawing/2016/5/9/chartex" xmlns:cx4="http://schemas.microsoft.com/office/drawing/2016/5/10/chartex" xmlns:cx5="http://schemas.microsoft.com/office/drawing/2016/5/11/chartex" xmlns:cx6="http://schemas.microsoft.com/office/drawing/2016/5/12/chartex" xmlns:cx7="http://schemas.microsoft.com/office/drawing/2016/5/13/chartex" xmlns:cx8="http://schemas.microsoft.com/office/drawing/2016/5/14/chartex" xmlns:mc="http://schemas.openxmlformats.org/markup-compatibility/2006" xmlns:aink="http://schemas.microsoft.com/office/drawing/2016/ink" xmlns:am3d="http://schemas.microsoft.com/office/drawing/2017/model3d" xmlns:o="urn:schemas-microsoft-com:office:office" xmlns:oel="http://schemas.microsoft.com/office/2019/extlst" xmlns:r="http://schemas.openxmlformats.org/officeDocument/2006/relationships" xmlns:m="http://schemas.openxmlformats.org/officeDocument/2006/math" xmlns:v="urn:schemas-microsoft-com:vml" xmlns:wp14="http://schemas.microsoft.com/office/word/2010/wordprocessingDrawing" xmlns:wp="http://schemas.openxmlformats.org/drawingml/2006/wordprocessingDrawing" xmlns:w10="urn:schemas-microsoft-com:office:word" xmlns:w="http://schemas.openxmlformats.org/wordprocessingml/2006/main" xmlns:w14="http://schemas.microsoft.com/office/word/2010/wordml" xmlns:w15="http://schemas.microsoft.com/office/word/2012/wordml" xmlns:w16cex="http://schemas.microsoft.com/office/word/2018/wordml/cex" xmlns:w16cid="http://schemas.microsoft.com/office/word/2016/wordml/cid" xmlns:w16="http://schemas.microsoft.com/office/word/2018/wordml" xmlns:w16du="http://schemas.microsoft.com/office/word/2023/wordml/word16du" xmlns:w16sdtdh="http://schemas.microsoft.com/office/word/2020/wordml/sdtdatahash" xmlns:w16sdtfl="http://schemas.microsoft.com/office/word/2024/wordml/sdtformatlock" xmlns:w16se="http://schemas.microsoft.com/office/word/2015/wordml/symex" xmlns:wpg="http://schemas.microsoft.com/office/word/2010/wordprocessingGroup" xmlns:wpi="http://schemas.microsoft.com/office/word/2010/wordprocessingInk" xmlns:wne="http://schemas.microsoft.com/office/word/2006/wordml" xmlns:wps="http://schemas.microsoft.com/office/word/2010/wordprocessingShape" mc:Ignorable="w14 w15 w16se w16cid w16 w16cex w16sdtdh w16sdtfl w16du wp14">
+<w:document xmlns:wpc="http://schemas.microsoft.com/office/word/2010/wordprocessingCanvas" xmlns:cx="http://schemas.microsoft.com/office/drawing/2014/chartex" xmlns:cx1="http://schemas.microsoft.com/office/drawing/2015/9/8/chartex" xmlns:cx2="http://schemas.microsoft.com/office/drawing/2015/10/21/chartex" xmlns:cx3="http://schemas.microsoft.com/office/drawing/2016/5/9/chartex" xmlns:cx4="http://schemas.microsoft.com/office/drawing/2016/5/10/chartex" xmlns:cx5="http://schemas.microsoft.com/office/drawing/2016/5/11/chartex" xmlns:cx6="http://schemas.microsoft.com/office/drawing/2016/5/12/chartex" xmlns:cx7="http://schemas.microsoft.com/office/drawing/2016/5/13/chartex" xmlns:cx8="http://schemas.microsoft.com/office/drawing/2016/5/14/chartex" xmlns:mc="http://schemas.openxmlformats.org/markup-compatibility/2006" xmlns:aink="http://schemas.microsoft.com/office/drawing/2016/ink" xmlns:am3d="http://schemas.microsoft.com/office/drawing/2017/model3d" xmlns:o="urn:schemas-microsoft-com:office:office" xmlns:oel="http://schemas.microsoft.com/office/2019/extlst" xmlns:r="http://schemas.openxmlformats.org/officeDocument/2006/relationships" xmlns:m="http://schemas.openxmlformats.org/officeDocument/2006/math" xmlns:v="urn:schemas-microsoft-com:vml" xmlns:wp14="http://schemas.microsoft.com/office/word/2010/wordprocessingDrawing" xmlns:wp="http://schemas.openxmlformats.org/drawingml/2006/wordprocessingDrawing" xmlns:w10="urn:schemas-microsoft-com:office:word" xmlns:w="http://schemas.openxmlformats.org/wordprocessingml/2006/main" xmlns:w14="http://schemas.microsoft.com/office/word/2010/wordml" xmlns:w15="http://schemas.microsoft.com/office/word/2012/wordml" xmlns:w16cex="http://schemas.microsoft.com/office/word/2018/wordml/cex" xmlns:w16cid="http://schemas.microsoft.com/office/word/2016/wordml/cid" xmlns:w16="http://schemas.microsoft.com/office/word/2018/wordml" xmlns:w16sdtdh="http://schemas.microsoft.com/office/word/2020/wordml/sdtdatahash" xmlns:w16se="http://schemas.microsoft.com/office/word/2015/wordml/symex" xmlns:wpg="http://schemas.microsoft.com/office/word/2010/wordprocessingGroup" xmlns:wpi="http://schemas.microsoft.com/office/word/2010/wordprocessingInk" xmlns:wne="http://schemas.microsoft.com/office/word/2006/wordml" xmlns:wps="http://schemas.microsoft.com/office/word/2010/wordprocessingShape" mc:Ignorable="w14 w15 w16se w16cid w16 w16cex w16sdtdh wp14">
   <w:body>
     <w:p>
       <w:pPr>
@@ -137,31 +137,7 @@
           <w:iCs/>
           <w:color w:val="010101"/>
         </w:rPr>
-        <w:t xml:space="preserve">My motivation comes from my own migration journey—from Sudan, through Egypt, and eventually to the United States. Experiencing this firsthand made me aware of how widespread and complex migration is for many </w:t>
-      </w:r>
-      <w:r>
-        <w:rPr>
-          <w:rFonts w:ascii="Times New Roman" w:eastAsia="Georgia" w:hAnsi="Times New Roman" w:cs="Times New Roman"/>
-          <w:iCs/>
-          <w:color w:val="010101"/>
-        </w:rPr>
-        <w:t xml:space="preserve">foreign </w:t>
-      </w:r>
-      <w:r>
-        <w:rPr>
-          <w:rFonts w:ascii="Times New Roman" w:eastAsia="Georgia" w:hAnsi="Times New Roman" w:cs="Times New Roman"/>
-          <w:iCs/>
-          <w:color w:val="010101"/>
-        </w:rPr>
-        <w:t xml:space="preserve"> families</w:t>
-      </w:r>
-      <w:r>
-        <w:rPr>
-          <w:rFonts w:ascii="Times New Roman" w:eastAsia="Georgia" w:hAnsi="Times New Roman" w:cs="Times New Roman"/>
-          <w:iCs/>
-          <w:color w:val="010101"/>
-        </w:rPr>
-        <w:t>, focusing on</w:t>
+        <w:t>My motivation comes from my own migration journey—from Sudan, through Egypt, and eventually to the United States. Experiencing this firsthand made me aware of how widespread and complex migration is for many foreign  families, focusing on</w:t>
       </w:r>
       <w:r>
         <w:rPr>
@@ -222,124 +198,40 @@
     </w:p>
     <w:p>
       <w:pPr>
-        <w:shd w:val="clear" w:color="auto" w:fill="FFFFFF"/>
-        <w:rPr>
-          <w:rFonts w:ascii="Times New Roman" w:eastAsia="Georgia" w:hAnsi="Times New Roman" w:cs="Times New Roman"/>
-          <w:iCs/>
-          <w:color w:val="000000"/>
-        </w:rPr>
-      </w:pPr>
-      <w:r>
-        <w:rPr>
-          <w:rFonts w:ascii="Times New Roman" w:eastAsia="Georgia" w:hAnsi="Times New Roman" w:cs="Times New Roman"/>
-          <w:iCs/>
-          <w:color w:val="000000"/>
-        </w:rPr>
-        <w:t>How have migration patterns from Sudan and South Sudan to the United States changed over time?</w:t>
-      </w:r>
-      <w:r>
-        <w:rPr>
-          <w:rFonts w:ascii="Times New Roman" w:eastAsia="Georgia" w:hAnsi="Times New Roman" w:cs="Times New Roman"/>
-          <w:iCs/>
-          <w:color w:val="000000"/>
-        </w:rPr>
-        <w:t xml:space="preserve"> I am also interested in seeing h</w:t>
-      </w:r>
-      <w:r>
-        <w:rPr>
-          <w:rFonts w:ascii="Times New Roman" w:eastAsia="Georgia" w:hAnsi="Times New Roman" w:cs="Times New Roman"/>
-          <w:iCs/>
-          <w:color w:val="000000"/>
-        </w:rPr>
-        <w:t xml:space="preserve">ow </w:t>
-      </w:r>
-      <w:r>
-        <w:rPr>
-          <w:rFonts w:ascii="Times New Roman" w:eastAsia="Georgia" w:hAnsi="Times New Roman" w:cs="Times New Roman"/>
-          <w:iCs/>
-          <w:color w:val="000000"/>
-        </w:rPr>
-        <w:t>these trends compare</w:t>
-      </w:r>
-      <w:r>
-        <w:rPr>
-          <w:rFonts w:ascii="Times New Roman" w:eastAsia="Georgia" w:hAnsi="Times New Roman" w:cs="Times New Roman"/>
-          <w:iCs/>
-          <w:color w:val="000000"/>
-        </w:rPr>
-        <w:t xml:space="preserve"> to other East African countries</w:t>
-      </w:r>
-      <w:r>
-        <w:rPr>
-          <w:rFonts w:ascii="Times New Roman" w:eastAsia="Georgia" w:hAnsi="Times New Roman" w:cs="Times New Roman"/>
-          <w:iCs/>
-          <w:color w:val="000000"/>
-        </w:rPr>
-        <w:t xml:space="preserve">. </w:t>
-      </w:r>
-      <w:r>
-        <w:rPr>
-          <w:rFonts w:ascii="Times New Roman" w:eastAsia="Georgia" w:hAnsi="Times New Roman" w:cs="Times New Roman"/>
-          <w:iCs/>
-          <w:color w:val="000000"/>
-        </w:rPr>
-        <w:t>Supporting questions would be</w:t>
-      </w:r>
-      <w:r>
-        <w:rPr>
-          <w:rFonts w:ascii="Times New Roman" w:eastAsia="Georgia" w:hAnsi="Times New Roman" w:cs="Times New Roman"/>
-          <w:iCs/>
-          <w:color w:val="000000"/>
-        </w:rPr>
-        <w:t>, if there are any global event during this time</w:t>
-      </w:r>
-      <w:r>
-        <w:rPr>
-          <w:rFonts w:ascii="Times New Roman" w:eastAsia="Georgia" w:hAnsi="Times New Roman" w:cs="Times New Roman"/>
-          <w:iCs/>
-          <w:color w:val="000000"/>
-        </w:rPr>
-        <w:t>, and w</w:t>
-      </w:r>
-      <w:r>
-        <w:rPr>
-          <w:rFonts w:ascii="Times New Roman" w:eastAsia="Georgia" w:hAnsi="Times New Roman" w:cs="Times New Roman"/>
-          <w:iCs/>
-          <w:color w:val="000000"/>
-        </w:rPr>
-        <w:t>hich U.S. states ha</w:t>
-      </w:r>
-      <w:r>
-        <w:rPr>
-          <w:rFonts w:ascii="Times New Roman" w:eastAsia="Georgia" w:hAnsi="Times New Roman" w:cs="Times New Roman"/>
-          <w:iCs/>
-          <w:color w:val="000000"/>
-        </w:rPr>
-        <w:t>s</w:t>
-      </w:r>
-      <w:r>
-        <w:rPr>
-          <w:rFonts w:ascii="Times New Roman" w:eastAsia="Georgia" w:hAnsi="Times New Roman" w:cs="Times New Roman"/>
-          <w:iCs/>
-          <w:color w:val="000000"/>
-        </w:rPr>
-        <w:t xml:space="preserve"> the highest </w:t>
-      </w:r>
-      <w:r>
-        <w:rPr>
-          <w:rFonts w:ascii="Times New Roman" w:eastAsia="Georgia" w:hAnsi="Times New Roman" w:cs="Times New Roman"/>
-          <w:iCs/>
-          <w:color w:val="000000"/>
-        </w:rPr>
-        <w:t>number</w:t>
-      </w:r>
-      <w:r>
-        <w:rPr>
-          <w:rFonts w:ascii="Times New Roman" w:eastAsia="Georgia" w:hAnsi="Times New Roman" w:cs="Times New Roman"/>
-          <w:iCs/>
-          <w:color w:val="000000"/>
-        </w:rPr>
-        <w:t xml:space="preserve"> of Sudanese immigrants? </w:t>
+        <w:spacing w:after="160" w:line="278" w:lineRule="auto"/>
+      </w:pPr>
+      <w:r>
+        <w:t>How many people are coming to the United States</w:t>
+      </w:r>
+      <w:r>
+        <w:t xml:space="preserve"> and with what classifications</w:t>
+      </w:r>
+      <w:r>
+        <w:t>?</w:t>
+      </w:r>
+      <w:r>
+        <w:t xml:space="preserve"> </w:t>
+      </w:r>
+      <w:r>
+        <w:t xml:space="preserve">What are the </w:t>
+      </w:r>
+      <w:r>
+        <w:t>demographics</w:t>
+      </w:r>
+      <w:r>
+        <w:t xml:space="preserve"> of these populations (age and gender)?</w:t>
+      </w:r>
+      <w:r>
+        <w:t xml:space="preserve"> </w:t>
+      </w:r>
+      <w:r>
+        <w:t>Where in the United States has the most settlement of Sudanese?</w:t>
+      </w:r>
+      <w:r>
+        <w:t xml:space="preserve"> </w:t>
+      </w:r>
+      <w:r>
+        <w:t>How does the Sudanese population size compare to its East African neighbors?</w:t>
       </w:r>
     </w:p>
     <w:p>
@@ -447,11 +339,8 @@
       <w:pPr>
         <w:shd w:val="clear" w:color="auto" w:fill="FFFFFF"/>
         <w:rPr>
-          <w:rFonts w:ascii="Times New Roman" w:eastAsia="Verdana" w:hAnsi="Times New Roman" w:cs="Times New Roman"/>
-          <w:b/>
-          <w:color w:val="538135"/>
-          <w:sz w:val="38"/>
-          <w:szCs w:val="38"/>
+          <w:rFonts w:ascii="Times New Roman" w:eastAsia="Georgia" w:hAnsi="Times New Roman" w:cs="Times New Roman"/>
+          <w:color w:val="010101"/>
         </w:rPr>
       </w:pPr>
     </w:p>
@@ -474,276 +363,137 @@
           <w:sz w:val="38"/>
           <w:szCs w:val="38"/>
         </w:rPr>
-        <w:t>Schedule (through &lt;date of demo day&gt;)</w:t>
+        <w:t>Data Sources</w:t>
       </w:r>
     </w:p>
     <w:p>
       <w:pPr>
         <w:numPr>
           <w:ilvl w:val="0"/>
-          <w:numId w:val="1"/>
+          <w:numId w:val="7"/>
         </w:numPr>
-        <w:pBdr>
-          <w:top w:val="nil"/>
-          <w:left w:val="nil"/>
-          <w:bottom w:val="nil"/>
-          <w:right w:val="nil"/>
-          <w:between w:val="nil"/>
-        </w:pBdr>
-        <w:shd w:val="clear" w:color="auto" w:fill="FFFFFF"/>
-        <w:rPr>
-          <w:rFonts w:ascii="Times New Roman" w:eastAsia="Georgia" w:hAnsi="Times New Roman" w:cs="Times New Roman"/>
-          <w:color w:val="010101"/>
-        </w:rPr>
-      </w:pPr>
-      <w:r>
-        <w:rPr>
-          <w:rFonts w:ascii="Times New Roman" w:eastAsia="Georgia" w:hAnsi="Times New Roman" w:cs="Times New Roman"/>
-          <w:color w:val="010101"/>
-        </w:rPr>
-        <w:t>Get the Data (</w:t>
-      </w:r>
-      <w:r>
-        <w:rPr>
-          <w:rFonts w:ascii="Times New Roman" w:eastAsia="Georgia" w:hAnsi="Times New Roman" w:cs="Times New Roman"/>
-          <w:color w:val="FF0000"/>
-        </w:rPr>
-        <w:t>finish date</w:t>
-      </w:r>
-      <w:r>
-        <w:rPr>
-          <w:rFonts w:ascii="Times New Roman" w:eastAsia="Georgia" w:hAnsi="Times New Roman" w:cs="Times New Roman"/>
-          <w:color w:val="010101"/>
-        </w:rPr>
-        <w:t>)</w:t>
-      </w:r>
+        <w:spacing w:after="160" w:line="278" w:lineRule="auto"/>
+      </w:pPr>
+      <w:r>
+        <w:rPr>
+          <w:b/>
+          <w:bCs/>
+        </w:rPr>
+        <w:t>UNHCR Demographics:</w:t>
+      </w:r>
+      <w:r>
+        <w:t xml:space="preserve"> </w:t>
+      </w:r>
+      <w:r>
+        <w:t>C</w:t>
+      </w:r>
+      <w:r>
+        <w:t>ontain</w:t>
+      </w:r>
+      <w:r>
+        <w:t>s</w:t>
+      </w:r>
+      <w:r>
+        <w:t xml:space="preserve"> age and gender breakdowns.</w:t>
+      </w:r>
+      <w:r>
+        <w:t xml:space="preserve"> </w:t>
+      </w:r>
+      <w:hyperlink r:id="rId6" w:history="1">
+        <w:r>
+          <w:rPr>
+            <w:rStyle w:val="Hyperlink"/>
+          </w:rPr>
+          <w:t>https://www.unhcr.org/refugee-statistics</w:t>
+        </w:r>
+      </w:hyperlink>
     </w:p>
     <w:p>
       <w:pPr>
         <w:numPr>
           <w:ilvl w:val="0"/>
-          <w:numId w:val="1"/>
+          <w:numId w:val="7"/>
         </w:numPr>
-        <w:pBdr>
-          <w:top w:val="nil"/>
-          <w:left w:val="nil"/>
-          <w:bottom w:val="nil"/>
-          <w:right w:val="nil"/>
-          <w:between w:val="nil"/>
-        </w:pBdr>
-        <w:shd w:val="clear" w:color="auto" w:fill="FFFFFF"/>
-        <w:rPr>
-          <w:rFonts w:ascii="Times New Roman" w:eastAsia="Georgia" w:hAnsi="Times New Roman" w:cs="Times New Roman"/>
-          <w:color w:val="010101"/>
-        </w:rPr>
-      </w:pPr>
-      <w:r>
-        <w:rPr>
-          <w:rFonts w:ascii="Times New Roman" w:eastAsia="Georgia" w:hAnsi="Times New Roman" w:cs="Times New Roman"/>
-          <w:color w:val="010101"/>
-        </w:rPr>
-        <w:t>Clean &amp; Explore the Data (</w:t>
-      </w:r>
-      <w:r>
-        <w:rPr>
-          <w:rFonts w:ascii="Times New Roman" w:eastAsia="Georgia" w:hAnsi="Times New Roman" w:cs="Times New Roman"/>
-          <w:color w:val="FF0000"/>
-        </w:rPr>
-        <w:t>finish date</w:t>
-      </w:r>
-      <w:r>
-        <w:rPr>
-          <w:rFonts w:ascii="Times New Roman" w:eastAsia="Georgia" w:hAnsi="Times New Roman" w:cs="Times New Roman"/>
-          <w:color w:val="010101"/>
-        </w:rPr>
-        <w:t>)</w:t>
-      </w:r>
+        <w:spacing w:after="160" w:line="278" w:lineRule="auto"/>
+      </w:pPr>
+      <w:r>
+        <w:rPr>
+          <w:b/>
+          <w:bCs/>
+        </w:rPr>
+        <w:t>U.S. Admissions Data:</w:t>
+      </w:r>
+      <w:r>
+        <w:t xml:space="preserve"> Yearly Excel files (2007–2023) showing total arrivals to the United States.</w:t>
+      </w:r>
+      <w:r>
+        <w:t xml:space="preserve"> </w:t>
+      </w:r>
+      <w:hyperlink r:id="rId7" w:history="1">
+        <w:r>
+          <w:rPr>
+            <w:rStyle w:val="Hyperlink"/>
+          </w:rPr>
+          <w:t>https://ohss.dhs.gov/topics/immigration/nonimmigrant/annual-flow-report</w:t>
+        </w:r>
+      </w:hyperlink>
     </w:p>
     <w:p>
       <w:pPr>
         <w:numPr>
           <w:ilvl w:val="0"/>
-          <w:numId w:val="1"/>
+          <w:numId w:val="7"/>
         </w:numPr>
-        <w:pBdr>
-          <w:top w:val="nil"/>
-          <w:left w:val="nil"/>
-          <w:bottom w:val="nil"/>
-          <w:right w:val="nil"/>
-          <w:between w:val="nil"/>
-        </w:pBdr>
-        <w:shd w:val="clear" w:color="auto" w:fill="FFFFFF"/>
-        <w:rPr>
-          <w:rFonts w:ascii="Times New Roman" w:eastAsia="Georgia" w:hAnsi="Times New Roman" w:cs="Times New Roman"/>
-          <w:color w:val="010101"/>
-        </w:rPr>
-      </w:pPr>
-      <w:r>
-        <w:rPr>
-          <w:rFonts w:ascii="Times New Roman" w:eastAsia="Georgia" w:hAnsi="Times New Roman" w:cs="Times New Roman"/>
-          <w:color w:val="010101"/>
-        </w:rPr>
-        <w:t>Create Presentation of your Analysis (</w:t>
-      </w:r>
-      <w:r>
-        <w:rPr>
-          <w:rFonts w:ascii="Times New Roman" w:eastAsia="Georgia" w:hAnsi="Times New Roman" w:cs="Times New Roman"/>
-          <w:color w:val="FF0000"/>
-        </w:rPr>
-        <w:t>finish date</w:t>
-      </w:r>
-      <w:r>
-        <w:rPr>
-          <w:rFonts w:ascii="Times New Roman" w:eastAsia="Georgia" w:hAnsi="Times New Roman" w:cs="Times New Roman"/>
-          <w:color w:val="010101"/>
-        </w:rPr>
-        <w:t>)</w:t>
-      </w:r>
+        <w:spacing w:after="160" w:line="278" w:lineRule="auto"/>
+      </w:pPr>
+      <w:r>
+        <w:rPr>
+          <w:b/>
+          <w:bCs/>
+        </w:rPr>
+        <w:t>Census Data:</w:t>
+      </w:r>
+      <w:r>
+        <w:t xml:space="preserve"> ACS data used to identify where Sudanese communities are settled within the U.S.</w:t>
+      </w:r>
+      <w:r>
+        <w:t xml:space="preserve"> </w:t>
+      </w:r>
+      <w:hyperlink r:id="rId8" w:history="1">
+        <w:r>
+          <w:rPr>
+            <w:rStyle w:val="Hyperlink"/>
+          </w:rPr>
+          <w:t>https://data.census.gov/</w:t>
+        </w:r>
+      </w:hyperlink>
     </w:p>
     <w:p>
       <w:pPr>
         <w:numPr>
           <w:ilvl w:val="0"/>
-          <w:numId w:val="2"/>
+          <w:numId w:val="7"/>
         </w:numPr>
-        <w:pBdr>
-          <w:top w:val="nil"/>
-          <w:left w:val="nil"/>
-          <w:bottom w:val="nil"/>
-          <w:right w:val="nil"/>
-          <w:between w:val="nil"/>
-        </w:pBdr>
-        <w:shd w:val="clear" w:color="auto" w:fill="FFFFFF"/>
-        <w:rPr>
-          <w:rFonts w:ascii="Times New Roman" w:eastAsia="Georgia" w:hAnsi="Times New Roman" w:cs="Times New Roman"/>
-          <w:color w:val="010101"/>
-        </w:rPr>
-      </w:pPr>
-      <w:r>
-        <w:rPr>
-          <w:rFonts w:ascii="Times New Roman" w:eastAsia="Georgia" w:hAnsi="Times New Roman" w:cs="Times New Roman"/>
-          <w:color w:val="010101"/>
-        </w:rPr>
-        <w:t xml:space="preserve">Should be a presentation, but could include a </w:t>
-      </w:r>
-      <w:proofErr w:type="spellStart"/>
-      <w:r>
-        <w:rPr>
-          <w:rFonts w:ascii="Times New Roman" w:eastAsia="Georgia" w:hAnsi="Times New Roman" w:cs="Times New Roman"/>
-          <w:color w:val="010101"/>
-        </w:rPr>
-        <w:t>Jupyter</w:t>
-      </w:r>
-      <w:proofErr w:type="spellEnd"/>
-      <w:r>
-        <w:rPr>
-          <w:rFonts w:ascii="Times New Roman" w:eastAsia="Georgia" w:hAnsi="Times New Roman" w:cs="Times New Roman"/>
-          <w:color w:val="010101"/>
-        </w:rPr>
-        <w:t xml:space="preserve"> Notebook or dashboard in Excel, Tableau, or </w:t>
-      </w:r>
-      <w:proofErr w:type="spellStart"/>
-      <w:r>
-        <w:rPr>
-          <w:rFonts w:ascii="Times New Roman" w:eastAsia="Georgia" w:hAnsi="Times New Roman" w:cs="Times New Roman"/>
-          <w:color w:val="010101"/>
-        </w:rPr>
-        <w:t>PowerBI</w:t>
-      </w:r>
-      <w:proofErr w:type="spellEnd"/>
-    </w:p>
-    <w:p>
-      <w:pPr>
-        <w:numPr>
-          <w:ilvl w:val="0"/>
-          <w:numId w:val="1"/>
-        </w:numPr>
-        <w:pBdr>
-          <w:top w:val="nil"/>
-          <w:left w:val="nil"/>
-          <w:bottom w:val="nil"/>
-          <w:right w:val="nil"/>
-          <w:between w:val="nil"/>
-        </w:pBdr>
-        <w:shd w:val="clear" w:color="auto" w:fill="FFFFFF"/>
-        <w:rPr>
-          <w:rFonts w:ascii="Times New Roman" w:eastAsia="Georgia" w:hAnsi="Times New Roman" w:cs="Times New Roman"/>
-          <w:color w:val="010101"/>
-        </w:rPr>
-      </w:pPr>
-      <w:r>
-        <w:rPr>
-          <w:rFonts w:ascii="Times New Roman" w:eastAsia="Georgia" w:hAnsi="Times New Roman" w:cs="Times New Roman"/>
-          <w:color w:val="010101"/>
-        </w:rPr>
-        <w:t>Internal demos (</w:t>
-      </w:r>
-      <w:r>
-        <w:rPr>
-          <w:rFonts w:ascii="Times New Roman" w:eastAsia="Georgia" w:hAnsi="Times New Roman" w:cs="Times New Roman"/>
-          <w:color w:val="FF0000"/>
-        </w:rPr>
-        <w:t>&lt;date of internal demos</w:t>
-      </w:r>
-      <w:r>
-        <w:rPr>
-          <w:rFonts w:ascii="Times New Roman" w:eastAsia="Georgia" w:hAnsi="Times New Roman" w:cs="Times New Roman"/>
-          <w:color w:val="010101"/>
-        </w:rPr>
-        <w:t>)</w:t>
-      </w:r>
-    </w:p>
-    <w:p>
-      <w:pPr>
-        <w:numPr>
-          <w:ilvl w:val="0"/>
-          <w:numId w:val="1"/>
-        </w:numPr>
-        <w:pBdr>
-          <w:top w:val="nil"/>
-          <w:left w:val="nil"/>
-          <w:bottom w:val="nil"/>
-          <w:right w:val="nil"/>
-          <w:between w:val="nil"/>
-        </w:pBdr>
-        <w:shd w:val="clear" w:color="auto" w:fill="FFFFFF"/>
-        <w:rPr>
-          <w:rFonts w:ascii="Times New Roman" w:eastAsia="Georgia" w:hAnsi="Times New Roman" w:cs="Times New Roman"/>
-          <w:color w:val="010101"/>
-        </w:rPr>
-      </w:pPr>
-      <w:bookmarkStart w:id="0" w:name="_heading=h.gjdgxs" w:colFirst="0" w:colLast="0"/>
-      <w:bookmarkEnd w:id="0"/>
-      <w:r>
-        <w:rPr>
-          <w:rFonts w:ascii="Times New Roman" w:eastAsia="Georgia" w:hAnsi="Times New Roman" w:cs="Times New Roman"/>
-          <w:color w:val="010101"/>
-        </w:rPr>
-        <w:t>Demo Day!! (</w:t>
-      </w:r>
-      <w:r>
-        <w:rPr>
-          <w:rFonts w:ascii="Times New Roman" w:eastAsia="Georgia" w:hAnsi="Times New Roman" w:cs="Times New Roman"/>
-          <w:color w:val="FF0000"/>
-        </w:rPr>
-        <w:t>&lt;date of demo day&gt;</w:t>
-      </w:r>
-      <w:r>
-        <w:rPr>
-          <w:rFonts w:ascii="Times New Roman" w:eastAsia="Georgia" w:hAnsi="Times New Roman" w:cs="Times New Roman"/>
-          <w:color w:val="010101"/>
-        </w:rPr>
-        <w:t>)</w:t>
-      </w:r>
-    </w:p>
-    <w:p>
-      <w:pPr>
-        <w:shd w:val="clear" w:color="auto" w:fill="FFFFFF"/>
-        <w:rPr>
-          <w:rFonts w:ascii="Times New Roman" w:eastAsia="Georgia" w:hAnsi="Times New Roman" w:cs="Times New Roman"/>
-          <w:color w:val="010101"/>
-        </w:rPr>
-      </w:pPr>
+        <w:spacing w:after="160" w:line="278" w:lineRule="auto"/>
+      </w:pPr>
+      <w:r>
+        <w:rPr>
+          <w:b/>
+          <w:bCs/>
+        </w:rPr>
+        <w:t>Wikipedia:</w:t>
+      </w:r>
+      <w:r>
+        <w:t xml:space="preserve"> Where it talks about Sudanese- Americans  </w:t>
+      </w:r>
+      <w:hyperlink r:id="rId9" w:history="1">
+        <w:r>
+          <w:rPr>
+            <w:rStyle w:val="Hyperlink"/>
+          </w:rPr>
+          <w:t>https://en.wikipedia.org/wiki/Sudanese_Americans</w:t>
+        </w:r>
+      </w:hyperlink>
     </w:p>
     <w:p>
       <w:pPr>
@@ -764,13 +514,12 @@
           <w:sz w:val="38"/>
           <w:szCs w:val="38"/>
         </w:rPr>
-        <w:t>Data Sources</w:t>
+        <w:t>Known Issues and Challenges</w:t>
       </w:r>
     </w:p>
     <w:p>
       <w:pPr>
         <w:shd w:val="clear" w:color="auto" w:fill="FFFFFF"/>
-        <w:spacing w:after="402"/>
         <w:rPr>
           <w:rFonts w:ascii="Times New Roman" w:eastAsia="Georgia" w:hAnsi="Times New Roman" w:cs="Times New Roman"/>
           <w:iCs/>
@@ -783,7 +532,7 @@
           <w:iCs/>
           <w:color w:val="010101"/>
         </w:rPr>
-        <w:t>I have yet to get my data</w:t>
+        <w:t xml:space="preserve">The original dataset included global records from 2001 to 2024, which required extensive cleaning and filtering in Python. To focus on Sudanese displacement, I limited the data to cases where Egypt was the country of asylum and Sudan or South Sudan were the countries of origin. The U.S. admissions data presented additional challenges because it was spread across 17 Excel </w:t>
       </w:r>
       <w:r>
         <w:rPr>
@@ -791,152 +540,19 @@
           <w:iCs/>
           <w:color w:val="010101"/>
         </w:rPr>
-        <w:t>set</w:t>
-      </w:r>
-      <w:r>
-        <w:rPr>
-          <w:rFonts w:ascii="Times New Roman" w:eastAsia="Georgia" w:hAnsi="Times New Roman" w:cs="Times New Roman"/>
-          <w:iCs/>
-          <w:color w:val="010101"/>
-        </w:rPr>
-        <w:t>, but I plan on loo</w:t>
-      </w:r>
-      <w:r>
-        <w:rPr>
-          <w:rFonts w:ascii="Times New Roman" w:eastAsia="Georgia" w:hAnsi="Times New Roman" w:cs="Times New Roman"/>
-          <w:iCs/>
-          <w:color w:val="010101"/>
-        </w:rPr>
-        <w:t xml:space="preserve">k at the UN or World Bank </w:t>
-      </w:r>
-      <w:r>
-        <w:rPr>
-          <w:rFonts w:ascii="Times New Roman" w:eastAsia="Georgia" w:hAnsi="Times New Roman" w:cs="Times New Roman"/>
-          <w:iCs/>
-          <w:color w:val="010101"/>
-        </w:rPr>
-        <w:t xml:space="preserve">data. I also need to find a data set. Possibly a census </w:t>
-      </w:r>
-      <w:r>
-        <w:rPr>
-          <w:rFonts w:ascii="Times New Roman" w:eastAsia="Georgia" w:hAnsi="Times New Roman" w:cs="Times New Roman"/>
-          <w:iCs/>
-          <w:color w:val="010101"/>
-        </w:rPr>
-        <w:t>that specifies nationality. This is great because I know they normally come with a shape</w:t>
+        <w:lastRenderedPageBreak/>
+        <w:t xml:space="preserve">files and contained withheld or non-numeric values that required cleaning. Since the U.S. dataset lacked detailed demographic information, Egypt’s data was used as a proxy to represent age and gender distributions. After analyzing that data, I realized that there is still missing information that I would like to further research. </w:t>
       </w:r>
     </w:p>
     <w:p>
       <w:pPr>
         <w:shd w:val="clear" w:color="auto" w:fill="FFFFFF"/>
         <w:rPr>
-          <w:rFonts w:ascii="Times New Roman" w:eastAsia="Verdana" w:hAnsi="Times New Roman" w:cs="Times New Roman"/>
-          <w:b/>
-          <w:color w:val="1F4E79" w:themeColor="accent5" w:themeShade="80"/>
-          <w:sz w:val="38"/>
-          <w:szCs w:val="38"/>
-        </w:rPr>
-      </w:pPr>
-      <w:r>
-        <w:rPr>
-          <w:rFonts w:ascii="Times New Roman" w:eastAsia="Verdana" w:hAnsi="Times New Roman" w:cs="Times New Roman"/>
-          <w:b/>
-          <w:color w:val="1F4E79" w:themeColor="accent5" w:themeShade="80"/>
-          <w:sz w:val="38"/>
-          <w:szCs w:val="38"/>
-        </w:rPr>
-        <w:t>Known Issues and Challenges</w:t>
-      </w:r>
-    </w:p>
-    <w:p>
-      <w:pPr>
-        <w:shd w:val="clear" w:color="auto" w:fill="FFFFFF"/>
-        <w:rPr>
           <w:rFonts w:ascii="Times New Roman" w:eastAsia="Georgia" w:hAnsi="Times New Roman" w:cs="Times New Roman"/>
           <w:iCs/>
           <w:color w:val="010101"/>
         </w:rPr>
       </w:pPr>
-      <w:r>
-        <w:rPr>
-          <w:rFonts w:ascii="Times New Roman" w:eastAsia="Georgia" w:hAnsi="Times New Roman" w:cs="Times New Roman"/>
-          <w:iCs/>
-          <w:color w:val="010101"/>
-        </w:rPr>
-        <w:t xml:space="preserve">With the county being split in two, </w:t>
-      </w:r>
-      <w:r>
-        <w:rPr>
-          <w:rFonts w:ascii="Times New Roman" w:eastAsia="Georgia" w:hAnsi="Times New Roman" w:cs="Times New Roman"/>
-          <w:iCs/>
-          <w:color w:val="010101"/>
-        </w:rPr>
-        <w:t>and that they have both been experiencing war/genocide</w:t>
-      </w:r>
-      <w:r>
-        <w:rPr>
-          <w:rFonts w:ascii="Times New Roman" w:eastAsia="Georgia" w:hAnsi="Times New Roman" w:cs="Times New Roman"/>
-          <w:iCs/>
-          <w:color w:val="010101"/>
-        </w:rPr>
-        <w:t xml:space="preserve">, I do fear that there may be </w:t>
-      </w:r>
-      <w:r>
-        <w:rPr>
-          <w:rFonts w:ascii="Times New Roman" w:eastAsia="Georgia" w:hAnsi="Times New Roman" w:cs="Times New Roman"/>
-          <w:iCs/>
-          <w:color w:val="010101"/>
-        </w:rPr>
-        <w:t xml:space="preserve">inconsistencies in </w:t>
-      </w:r>
-      <w:r>
-        <w:rPr>
-          <w:rFonts w:ascii="Times New Roman" w:eastAsia="Georgia" w:hAnsi="Times New Roman" w:cs="Times New Roman"/>
-          <w:iCs/>
-          <w:color w:val="010101"/>
-        </w:rPr>
-        <w:t xml:space="preserve">the </w:t>
-      </w:r>
-      <w:r>
-        <w:rPr>
-          <w:rFonts w:ascii="Times New Roman" w:eastAsia="Georgia" w:hAnsi="Times New Roman" w:cs="Times New Roman"/>
-          <w:iCs/>
-          <w:color w:val="010101"/>
-        </w:rPr>
-        <w:t>historical data</w:t>
-      </w:r>
-      <w:r>
-        <w:rPr>
-          <w:rFonts w:ascii="Times New Roman" w:eastAsia="Georgia" w:hAnsi="Times New Roman" w:cs="Times New Roman"/>
-          <w:iCs/>
-          <w:color w:val="010101"/>
-        </w:rPr>
-        <w:t xml:space="preserve">, </w:t>
-      </w:r>
-      <w:r>
-        <w:rPr>
-          <w:rFonts w:ascii="Times New Roman" w:eastAsia="Georgia" w:hAnsi="Times New Roman" w:cs="Times New Roman"/>
-          <w:iCs/>
-          <w:color w:val="010101"/>
-        </w:rPr>
-        <w:t>missing years</w:t>
-      </w:r>
-      <w:r>
-        <w:rPr>
-          <w:rFonts w:ascii="Times New Roman" w:eastAsia="Georgia" w:hAnsi="Times New Roman" w:cs="Times New Roman"/>
-          <w:iCs/>
-          <w:color w:val="010101"/>
-        </w:rPr>
-        <w:t xml:space="preserve">, or even </w:t>
-      </w:r>
-      <w:r>
-        <w:rPr>
-          <w:rFonts w:ascii="Times New Roman" w:eastAsia="Georgia" w:hAnsi="Times New Roman" w:cs="Times New Roman"/>
-          <w:iCs/>
-          <w:color w:val="010101"/>
-        </w:rPr>
-        <w:t>confusion between the two nationalities</w:t>
-      </w:r>
     </w:p>
     <w:sectPr>
       <w:pgSz w:w="12240" w:h="15840"/>
@@ -949,8 +565,157 @@
 </file>
 
 <file path=word/numbering.xml><?xml version="1.0" encoding="utf-8"?>
-<w:numbering xmlns:wpc="http://schemas.microsoft.com/office/word/2010/wordprocessingCanvas" xmlns:cx="http://schemas.microsoft.com/office/drawing/2014/chartex" xmlns:cx1="http://schemas.microsoft.com/office/drawing/2015/9/8/chartex" xmlns:cx2="http://schemas.microsoft.com/office/drawing/2015/10/21/chartex" xmlns:cx3="http://schemas.microsoft.com/office/drawing/2016/5/9/chartex" xmlns:cx4="http://schemas.microsoft.com/office/drawing/2016/5/10/chartex" xmlns:cx5="http://schemas.microsoft.com/office/drawing/2016/5/11/chartex" xmlns:cx6="http://schemas.microsoft.com/office/drawing/2016/5/12/chartex" xmlns:cx7="http://schemas.microsoft.com/office/drawing/2016/5/13/chartex" xmlns:cx8="http://schemas.microsoft.com/office/drawing/2016/5/14/chartex" xmlns:mc="http://schemas.openxmlformats.org/markup-compatibility/2006" xmlns:aink="http://schemas.microsoft.com/office/drawing/2016/ink" xmlns:am3d="http://schemas.microsoft.com/office/drawing/2017/model3d" xmlns:o="urn:schemas-microsoft-com:office:office" xmlns:oel="http://schemas.microsoft.com/office/2019/extlst" xmlns:r="http://schemas.openxmlformats.org/officeDocument/2006/relationships" xmlns:m="http://schemas.openxmlformats.org/officeDocument/2006/math" xmlns:v="urn:schemas-microsoft-com:vml" xmlns:wp14="http://schemas.microsoft.com/office/word/2010/wordprocessingDrawing" xmlns:wp="http://schemas.openxmlformats.org/drawingml/2006/wordprocessingDrawing" xmlns:w10="urn:schemas-microsoft-com:office:word" xmlns:w="http://schemas.openxmlformats.org/wordprocessingml/2006/main" xmlns:w14="http://schemas.microsoft.com/office/word/2010/wordml" xmlns:w15="http://schemas.microsoft.com/office/word/2012/wordml" xmlns:w16cex="http://schemas.microsoft.com/office/word/2018/wordml/cex" xmlns:w16cid="http://schemas.microsoft.com/office/word/2016/wordml/cid" xmlns:w16="http://schemas.microsoft.com/office/word/2018/wordml" xmlns:w16du="http://schemas.microsoft.com/office/word/2023/wordml/word16du" xmlns:w16sdtdh="http://schemas.microsoft.com/office/word/2020/wordml/sdtdatahash" xmlns:w16sdtfl="http://schemas.microsoft.com/office/word/2024/wordml/sdtformatlock" xmlns:w16se="http://schemas.microsoft.com/office/word/2015/wordml/symex" xmlns:wpg="http://schemas.microsoft.com/office/word/2010/wordprocessingGroup" xmlns:wpi="http://schemas.microsoft.com/office/word/2010/wordprocessingInk" xmlns:wne="http://schemas.microsoft.com/office/word/2006/wordml" xmlns:wps="http://schemas.microsoft.com/office/word/2010/wordprocessingShape" mc:Ignorable="w14 w15 w16se w16cid w16 w16cex w16sdtdh w16sdtfl w16du wp14">
+<w:numbering xmlns:wpc="http://schemas.microsoft.com/office/word/2010/wordprocessingCanvas" xmlns:cx="http://schemas.microsoft.com/office/drawing/2014/chartex" xmlns:cx1="http://schemas.microsoft.com/office/drawing/2015/9/8/chartex" xmlns:cx2="http://schemas.microsoft.com/office/drawing/2015/10/21/chartex" xmlns:cx3="http://schemas.microsoft.com/office/drawing/2016/5/9/chartex" xmlns:cx4="http://schemas.microsoft.com/office/drawing/2016/5/10/chartex" xmlns:cx5="http://schemas.microsoft.com/office/drawing/2016/5/11/chartex" xmlns:cx6="http://schemas.microsoft.com/office/drawing/2016/5/12/chartex" xmlns:cx7="http://schemas.microsoft.com/office/drawing/2016/5/13/chartex" xmlns:cx8="http://schemas.microsoft.com/office/drawing/2016/5/14/chartex" xmlns:mc="http://schemas.openxmlformats.org/markup-compatibility/2006" xmlns:aink="http://schemas.microsoft.com/office/drawing/2016/ink" xmlns:am3d="http://schemas.microsoft.com/office/drawing/2017/model3d" xmlns:o="urn:schemas-microsoft-com:office:office" xmlns:oel="http://schemas.microsoft.com/office/2019/extlst" xmlns:r="http://schemas.openxmlformats.org/officeDocument/2006/relationships" xmlns:m="http://schemas.openxmlformats.org/officeDocument/2006/math" xmlns:v="urn:schemas-microsoft-com:vml" xmlns:wp14="http://schemas.microsoft.com/office/word/2010/wordprocessingDrawing" xmlns:wp="http://schemas.openxmlformats.org/drawingml/2006/wordprocessingDrawing" xmlns:w10="urn:schemas-microsoft-com:office:word" xmlns:w="http://schemas.openxmlformats.org/wordprocessingml/2006/main" xmlns:w14="http://schemas.microsoft.com/office/word/2010/wordml" xmlns:w15="http://schemas.microsoft.com/office/word/2012/wordml" xmlns:w16cex="http://schemas.microsoft.com/office/word/2018/wordml/cex" xmlns:w16cid="http://schemas.microsoft.com/office/word/2016/wordml/cid" xmlns:w16="http://schemas.microsoft.com/office/word/2018/wordml" xmlns:w16sdtdh="http://schemas.microsoft.com/office/word/2020/wordml/sdtdatahash" xmlns:w16se="http://schemas.microsoft.com/office/word/2015/wordml/symex" xmlns:wpg="http://schemas.microsoft.com/office/word/2010/wordprocessingGroup" xmlns:wpi="http://schemas.microsoft.com/office/word/2010/wordprocessingInk" xmlns:wne="http://schemas.microsoft.com/office/word/2006/wordml" xmlns:wps="http://schemas.microsoft.com/office/word/2010/wordprocessingShape" mc:Ignorable="w14 w15 w16se w16cid w16 w16cex w16sdtdh wp14">
   <w:abstractNum w:abstractNumId="0" w15:restartNumberingAfterBreak="0">
+    <w:nsid w:val="001A178D"/>
+    <w:multiLevelType w:val="multilevel"/>
+    <w:tmpl w:val="6CF09068"/>
+    <w:lvl w:ilvl="0">
+      <w:start w:val="1"/>
+      <w:numFmt w:val="bullet"/>
+      <w:lvlText w:val=""/>
+      <w:lvlJc w:val="left"/>
+      <w:pPr>
+        <w:tabs>
+          <w:tab w:val="num" w:pos="720"/>
+        </w:tabs>
+        <w:ind w:left="720" w:hanging="360"/>
+      </w:pPr>
+      <w:rPr>
+        <w:rFonts w:ascii="Symbol" w:hAnsi="Symbol" w:hint="default"/>
+        <w:sz w:val="20"/>
+      </w:rPr>
+    </w:lvl>
+    <w:lvl w:ilvl="1" w:tentative="1">
+      <w:start w:val="1"/>
+      <w:numFmt w:val="bullet"/>
+      <w:lvlText w:val="o"/>
+      <w:lvlJc w:val="left"/>
+      <w:pPr>
+        <w:tabs>
+          <w:tab w:val="num" w:pos="1440"/>
+        </w:tabs>
+        <w:ind w:left="1440" w:hanging="360"/>
+      </w:pPr>
+      <w:rPr>
+        <w:rFonts w:ascii="Courier New" w:hAnsi="Courier New" w:hint="default"/>
+        <w:sz w:val="20"/>
+      </w:rPr>
+    </w:lvl>
+    <w:lvl w:ilvl="2" w:tentative="1">
+      <w:start w:val="1"/>
+      <w:numFmt w:val="bullet"/>
+      <w:lvlText w:val=""/>
+      <w:lvlJc w:val="left"/>
+      <w:pPr>
+        <w:tabs>
+          <w:tab w:val="num" w:pos="2160"/>
+        </w:tabs>
+        <w:ind w:left="2160" w:hanging="360"/>
+      </w:pPr>
+      <w:rPr>
+        <w:rFonts w:ascii="Wingdings" w:hAnsi="Wingdings" w:hint="default"/>
+        <w:sz w:val="20"/>
+      </w:rPr>
+    </w:lvl>
+    <w:lvl w:ilvl="3" w:tentative="1">
+      <w:start w:val="1"/>
+      <w:numFmt w:val="bullet"/>
+      <w:lvlText w:val=""/>
+      <w:lvlJc w:val="left"/>
+      <w:pPr>
+        <w:tabs>
+          <w:tab w:val="num" w:pos="2880"/>
+        </w:tabs>
+        <w:ind w:left="2880" w:hanging="360"/>
+      </w:pPr>
+      <w:rPr>
+        <w:rFonts w:ascii="Wingdings" w:hAnsi="Wingdings" w:hint="default"/>
+        <w:sz w:val="20"/>
+      </w:rPr>
+    </w:lvl>
+    <w:lvl w:ilvl="4" w:tentative="1">
+      <w:start w:val="1"/>
+      <w:numFmt w:val="bullet"/>
+      <w:lvlText w:val=""/>
+      <w:lvlJc w:val="left"/>
+      <w:pPr>
+        <w:tabs>
+          <w:tab w:val="num" w:pos="3600"/>
+        </w:tabs>
+        <w:ind w:left="3600" w:hanging="360"/>
+      </w:pPr>
+      <w:rPr>
+        <w:rFonts w:ascii="Wingdings" w:hAnsi="Wingdings" w:hint="default"/>
+        <w:sz w:val="20"/>
+      </w:rPr>
+    </w:lvl>
+    <w:lvl w:ilvl="5" w:tentative="1">
+      <w:start w:val="1"/>
+      <w:numFmt w:val="bullet"/>
+      <w:lvlText w:val=""/>
+      <w:lvlJc w:val="left"/>
+      <w:pPr>
+        <w:tabs>
+          <w:tab w:val="num" w:pos="4320"/>
+        </w:tabs>
+        <w:ind w:left="4320" w:hanging="360"/>
+      </w:pPr>
+      <w:rPr>
+        <w:rFonts w:ascii="Wingdings" w:hAnsi="Wingdings" w:hint="default"/>
+        <w:sz w:val="20"/>
+      </w:rPr>
+    </w:lvl>
+    <w:lvl w:ilvl="6" w:tentative="1">
+      <w:start w:val="1"/>
+      <w:numFmt w:val="bullet"/>
+      <w:lvlText w:val=""/>
+      <w:lvlJc w:val="left"/>
+      <w:pPr>
+        <w:tabs>
+          <w:tab w:val="num" w:pos="5040"/>
+        </w:tabs>
+        <w:ind w:left="5040" w:hanging="360"/>
+      </w:pPr>
+      <w:rPr>
+        <w:rFonts w:ascii="Wingdings" w:hAnsi="Wingdings" w:hint="default"/>
+        <w:sz w:val="20"/>
+      </w:rPr>
+    </w:lvl>
+    <w:lvl w:ilvl="7" w:tentative="1">
+      <w:start w:val="1"/>
+      <w:numFmt w:val="bullet"/>
+      <w:lvlText w:val=""/>
+      <w:lvlJc w:val="left"/>
+      <w:pPr>
+        <w:tabs>
+          <w:tab w:val="num" w:pos="5760"/>
+        </w:tabs>
+        <w:ind w:left="5760" w:hanging="360"/>
+      </w:pPr>
+      <w:rPr>
+        <w:rFonts w:ascii="Wingdings" w:hAnsi="Wingdings" w:hint="default"/>
+        <w:sz w:val="20"/>
+      </w:rPr>
+    </w:lvl>
+    <w:lvl w:ilvl="8" w:tentative="1">
+      <w:start w:val="1"/>
+      <w:numFmt w:val="bullet"/>
+      <w:lvlText w:val=""/>
+      <w:lvlJc w:val="left"/>
+      <w:pPr>
+        <w:tabs>
+          <w:tab w:val="num" w:pos="6480"/>
+        </w:tabs>
+        <w:ind w:left="6480" w:hanging="360"/>
+      </w:pPr>
+      <w:rPr>
+        <w:rFonts w:ascii="Wingdings" w:hAnsi="Wingdings" w:hint="default"/>
+        <w:sz w:val="20"/>
+      </w:rPr>
+    </w:lvl>
+  </w:abstractNum>
+  <w:abstractNum w:abstractNumId="1" w15:restartNumberingAfterBreak="0">
     <w:nsid w:val="1CE772D8"/>
     <w:multiLevelType w:val="multilevel"/>
     <w:tmpl w:val="523AEA6C"/>
@@ -1036,7 +801,7 @@
       </w:pPr>
     </w:lvl>
   </w:abstractNum>
-  <w:abstractNum w:abstractNumId="1" w15:restartNumberingAfterBreak="0">
+  <w:abstractNum w:abstractNumId="2" w15:restartNumberingAfterBreak="0">
     <w:nsid w:val="351D546D"/>
     <w:multiLevelType w:val="multilevel"/>
     <w:tmpl w:val="5D723DBA"/>
@@ -1149,7 +914,7 @@
       </w:rPr>
     </w:lvl>
   </w:abstractNum>
-  <w:abstractNum w:abstractNumId="2" w15:restartNumberingAfterBreak="0">
+  <w:abstractNum w:abstractNumId="3" w15:restartNumberingAfterBreak="0">
     <w:nsid w:val="3D6179EA"/>
     <w:multiLevelType w:val="hybridMultilevel"/>
     <w:tmpl w:val="BCCEB7C8"/>
@@ -1261,7 +1026,7 @@
       </w:rPr>
     </w:lvl>
   </w:abstractNum>
-  <w:abstractNum w:abstractNumId="3" w15:restartNumberingAfterBreak="0">
+  <w:abstractNum w:abstractNumId="4" w15:restartNumberingAfterBreak="0">
     <w:nsid w:val="45F87FC1"/>
     <w:multiLevelType w:val="multilevel"/>
     <w:tmpl w:val="AB623C80"/>
@@ -1374,7 +1139,120 @@
       </w:rPr>
     </w:lvl>
   </w:abstractNum>
-  <w:abstractNum w:abstractNumId="4" w15:restartNumberingAfterBreak="0">
+  <w:abstractNum w:abstractNumId="5" w15:restartNumberingAfterBreak="0">
+    <w:nsid w:val="554A49E3"/>
+    <w:multiLevelType w:val="multilevel"/>
+    <w:tmpl w:val="B8B8214E"/>
+    <w:lvl w:ilvl="0">
+      <w:start w:val="1"/>
+      <w:numFmt w:val="decimal"/>
+      <w:lvlText w:val="%1."/>
+      <w:lvlJc w:val="left"/>
+      <w:pPr>
+        <w:tabs>
+          <w:tab w:val="num" w:pos="720"/>
+        </w:tabs>
+        <w:ind w:left="720" w:hanging="360"/>
+      </w:pPr>
+    </w:lvl>
+    <w:lvl w:ilvl="1" w:tentative="1">
+      <w:start w:val="1"/>
+      <w:numFmt w:val="decimal"/>
+      <w:lvlText w:val="%2."/>
+      <w:lvlJc w:val="left"/>
+      <w:pPr>
+        <w:tabs>
+          <w:tab w:val="num" w:pos="1440"/>
+        </w:tabs>
+        <w:ind w:left="1440" w:hanging="360"/>
+      </w:pPr>
+    </w:lvl>
+    <w:lvl w:ilvl="2" w:tentative="1">
+      <w:start w:val="1"/>
+      <w:numFmt w:val="decimal"/>
+      <w:lvlText w:val="%3."/>
+      <w:lvlJc w:val="left"/>
+      <w:pPr>
+        <w:tabs>
+          <w:tab w:val="num" w:pos="2160"/>
+        </w:tabs>
+        <w:ind w:left="2160" w:hanging="360"/>
+      </w:pPr>
+    </w:lvl>
+    <w:lvl w:ilvl="3" w:tentative="1">
+      <w:start w:val="1"/>
+      <w:numFmt w:val="decimal"/>
+      <w:lvlText w:val="%4."/>
+      <w:lvlJc w:val="left"/>
+      <w:pPr>
+        <w:tabs>
+          <w:tab w:val="num" w:pos="2880"/>
+        </w:tabs>
+        <w:ind w:left="2880" w:hanging="360"/>
+      </w:pPr>
+    </w:lvl>
+    <w:lvl w:ilvl="4" w:tentative="1">
+      <w:start w:val="1"/>
+      <w:numFmt w:val="decimal"/>
+      <w:lvlText w:val="%5."/>
+      <w:lvlJc w:val="left"/>
+      <w:pPr>
+        <w:tabs>
+          <w:tab w:val="num" w:pos="3600"/>
+        </w:tabs>
+        <w:ind w:left="3600" w:hanging="360"/>
+      </w:pPr>
+    </w:lvl>
+    <w:lvl w:ilvl="5" w:tentative="1">
+      <w:start w:val="1"/>
+      <w:numFmt w:val="decimal"/>
+      <w:lvlText w:val="%6."/>
+      <w:lvlJc w:val="left"/>
+      <w:pPr>
+        <w:tabs>
+          <w:tab w:val="num" w:pos="4320"/>
+        </w:tabs>
+        <w:ind w:left="4320" w:hanging="360"/>
+      </w:pPr>
+    </w:lvl>
+    <w:lvl w:ilvl="6" w:tentative="1">
+      <w:start w:val="1"/>
+      <w:numFmt w:val="decimal"/>
+      <w:lvlText w:val="%7."/>
+      <w:lvlJc w:val="left"/>
+      <w:pPr>
+        <w:tabs>
+          <w:tab w:val="num" w:pos="5040"/>
+        </w:tabs>
+        <w:ind w:left="5040" w:hanging="360"/>
+      </w:pPr>
+    </w:lvl>
+    <w:lvl w:ilvl="7" w:tentative="1">
+      <w:start w:val="1"/>
+      <w:numFmt w:val="decimal"/>
+      <w:lvlText w:val="%8."/>
+      <w:lvlJc w:val="left"/>
+      <w:pPr>
+        <w:tabs>
+          <w:tab w:val="num" w:pos="5760"/>
+        </w:tabs>
+        <w:ind w:left="5760" w:hanging="360"/>
+      </w:pPr>
+    </w:lvl>
+    <w:lvl w:ilvl="8" w:tentative="1">
+      <w:start w:val="1"/>
+      <w:numFmt w:val="decimal"/>
+      <w:lvlText w:val="%9."/>
+      <w:lvlJc w:val="left"/>
+      <w:pPr>
+        <w:tabs>
+          <w:tab w:val="num" w:pos="6480"/>
+        </w:tabs>
+        <w:ind w:left="6480" w:hanging="360"/>
+      </w:pPr>
+    </w:lvl>
+  </w:abstractNum>
+  <w:abstractNum w:abstractNumId="6" w15:restartNumberingAfterBreak="0">
     <w:nsid w:val="554F120B"/>
     <w:multiLevelType w:val="hybridMultilevel"/>
     <w:tmpl w:val="BFAE0C38"/>
@@ -1488,25 +1366,31 @@
     </w:lvl>
   </w:abstractNum>
   <w:num w:numId="1" w16cid:durableId="1683163161">
-    <w:abstractNumId w:val="0"/>
+    <w:abstractNumId w:val="1"/>
   </w:num>
   <w:num w:numId="2" w16cid:durableId="1278414921">
-    <w:abstractNumId w:val="1"/>
+    <w:abstractNumId w:val="2"/>
   </w:num>
   <w:num w:numId="3" w16cid:durableId="1250232718">
+    <w:abstractNumId w:val="4"/>
+  </w:num>
+  <w:num w:numId="4" w16cid:durableId="2041124323">
+    <w:abstractNumId w:val="6"/>
+  </w:num>
+  <w:num w:numId="5" w16cid:durableId="19205116">
     <w:abstractNumId w:val="3"/>
   </w:num>
-  <w:num w:numId="4" w16cid:durableId="2041124323">
-    <w:abstractNumId w:val="4"/>
+  <w:num w:numId="6" w16cid:durableId="337196208">
+    <w:abstractNumId w:val="5"/>
   </w:num>
-  <w:num w:numId="5" w16cid:durableId="19205116">
-    <w:abstractNumId w:val="2"/>
+  <w:num w:numId="7" w16cid:durableId="1032144955">
+    <w:abstractNumId w:val="0"/>
   </w:num>
 </w:numbering>
 </file>
 
 <file path=word/styles.xml><?xml version="1.0" encoding="utf-8"?>
-<w:styles xmlns:mc="http://schemas.openxmlformats.org/markup-compatibility/2006" xmlns:r="http://schemas.openxmlformats.org/officeDocument/2006/relationships" xmlns:w="http://schemas.openxmlformats.org/wordprocessingml/2006/main" xmlns:w14="http://schemas.microsoft.com/office/word/2010/wordml" xmlns:w15="http://schemas.microsoft.com/office/word/2012/wordml" xmlns:w16cex="http://schemas.microsoft.com/office/word/2018/wordml/cex" xmlns:w16cid="http://schemas.microsoft.com/office/word/2016/wordml/cid" xmlns:w16="http://schemas.microsoft.com/office/word/2018/wordml" xmlns:w16du="http://schemas.microsoft.com/office/word/2023/wordml/word16du" xmlns:w16sdtdh="http://schemas.microsoft.com/office/word/2020/wordml/sdtdatahash" xmlns:w16sdtfl="http://schemas.microsoft.com/office/word/2024/wordml/sdtformatlock" xmlns:w16se="http://schemas.microsoft.com/office/word/2015/wordml/symex" mc:Ignorable="w14 w15 w16se w16cid w16 w16cex w16sdtdh w16sdtfl w16du">
+<w:styles xmlns:mc="http://schemas.openxmlformats.org/markup-compatibility/2006" xmlns:r="http://schemas.openxmlformats.org/officeDocument/2006/relationships" xmlns:w="http://schemas.openxmlformats.org/wordprocessingml/2006/main" xmlns:w14="http://schemas.microsoft.com/office/word/2010/wordml" xmlns:w15="http://schemas.microsoft.com/office/word/2012/wordml" xmlns:w16cex="http://schemas.microsoft.com/office/word/2018/wordml/cex" xmlns:w16cid="http://schemas.microsoft.com/office/word/2016/wordml/cid" xmlns:w16="http://schemas.microsoft.com/office/word/2018/wordml" xmlns:w16sdtdh="http://schemas.microsoft.com/office/word/2020/wordml/sdtdatahash" xmlns:w16se="http://schemas.microsoft.com/office/word/2015/wordml/symex" mc:Ignorable="w14 w15 w16se w16cid w16 w16cex w16sdtdh">
   <w:docDefaults>
     <w:rPrDefault>
       <w:rPr>
@@ -2133,6 +2017,17 @@
       <w:szCs w:val="48"/>
     </w:rPr>
   </w:style>
+  <w:style w:type="character" w:styleId="Hyperlink">
+    <w:name w:val="Hyperlink"/>
+    <w:basedOn w:val="DefaultParagraphFont"/>
+    <w:uiPriority w:val="99"/>
+    <w:unhideWhenUsed/>
+    <w:rsid w:val="00AE7837"/>
+    <w:rPr>
+      <w:color w:val="0563C1" w:themeColor="hyperlink"/>
+      <w:u w:val="single"/>
+    </w:rPr>
+  </w:style>
 </w:styles>
 </file>
 

</xml_diff>